<commit_message>
Refactor CV conversion script and remove obsolete CV files
</commit_message>
<xml_diff>
--- a/backend/templates/sopra_template.docx
+++ b/backend/templates/sopra_template.docx
@@ -939,13 +939,6 @@
               <w:color w:val="000000" w:themeColor="text1"/>
             </w:rPr>
           </w:pPr>
-          <w:r>
-            <w:rPr>
-              <w:noProof/>
-              <w:color w:val="000000" w:themeColor="text1"/>
-            </w:rPr>
-            <w:t>{{NOM_COMPLET}}</w:t>
-          </w:r>
         </w:p>
       </w:tc>
     </w:tr>
@@ -2286,7 +2279,6 @@
   <w:style w:type="character" w:default="1" w:styleId="Policepardfaut">
     <w:name w:val="Default Paragraph Font"/>
     <w:uiPriority w:val="1"/>
-    <w:semiHidden/>
     <w:unhideWhenUsed/>
   </w:style>
   <w:style w:type="table" w:default="1" w:styleId="TableauNormal">
@@ -3225,6 +3217,17 @@
 </file>
 
 <file path=customXml/item1.xml><?xml version="1.0" encoding="utf-8"?>
+<p:properties xmlns:p="http://schemas.microsoft.com/office/2006/metadata/properties" xmlns:xsi="http://www.w3.org/2001/XMLSchema-instance" xmlns:pc="http://schemas.microsoft.com/office/infopath/2007/PartnerControls">
+  <documentManagement>
+    <lcf76f155ced4ddcb4097134ff3c332f xmlns="d1941525-34d1-4912-bd24-8b38af4b26ce">
+      <Terms xmlns="http://schemas.microsoft.com/office/infopath/2007/PartnerControls"/>
+    </lcf76f155ced4ddcb4097134ff3c332f>
+    <TaxCatchAll xmlns="fda08e73-feb4-4b50-88e7-a170b2d7008e" xsi:nil="true"/>
+  </documentManagement>
+</p:properties>
+</file>
+
+<file path=customXml/item2.xml><?xml version="1.0" encoding="utf-8"?>
 <ct:contentTypeSchema xmlns:ct="http://schemas.microsoft.com/office/2006/metadata/contentType" xmlns:ma="http://schemas.microsoft.com/office/2006/metadata/properties/metaAttributes" ct:_="" ma:_="" ma:contentTypeName="Document" ma:contentTypeID="0x010100EB04A92B1D0F764DA6DD4FCBAA4D5EFE" ma:contentTypeVersion="18" ma:contentTypeDescription="Crée un document." ma:contentTypeScope="" ma:versionID="7f268ad1a435842106105ab4521518b4">
   <xsd:schema xmlns:xsd="http://www.w3.org/2001/XMLSchema" xmlns:xs="http://www.w3.org/2001/XMLSchema" xmlns:p="http://schemas.microsoft.com/office/2006/metadata/properties" xmlns:ns2="d1941525-34d1-4912-bd24-8b38af4b26ce" xmlns:ns3="fda08e73-feb4-4b50-88e7-a170b2d7008e" targetNamespace="http://schemas.microsoft.com/office/2006/metadata/properties" ma:root="true" ma:fieldsID="e1fa6ec4c41dcd5c0ddbceae0090cb2e" ns2:_="" ns3:_="">
     <xsd:import namespace="d1941525-34d1-4912-bd24-8b38af4b26ce"/>
@@ -3473,22 +3476,7 @@
 </ct:contentTypeSchema>
 </file>
 
-<file path=customXml/item2.xml><?xml version="1.0" encoding="utf-8"?>
-<p:properties xmlns:p="http://schemas.microsoft.com/office/2006/metadata/properties" xmlns:xsi="http://www.w3.org/2001/XMLSchema-instance" xmlns:pc="http://schemas.microsoft.com/office/infopath/2007/PartnerControls">
-  <documentManagement>
-    <lcf76f155ced4ddcb4097134ff3c332f xmlns="d1941525-34d1-4912-bd24-8b38af4b26ce">
-      <Terms xmlns="http://schemas.microsoft.com/office/infopath/2007/PartnerControls"/>
-    </lcf76f155ced4ddcb4097134ff3c332f>
-    <TaxCatchAll xmlns="fda08e73-feb4-4b50-88e7-a170b2d7008e" xsi:nil="true"/>
-  </documentManagement>
-</p:properties>
-</file>
-
 <file path=customXml/item3.xml><?xml version="1.0" encoding="utf-8"?>
-<b:Sources xmlns:b="http://schemas.openxmlformats.org/officeDocument/2006/bibliography" xmlns="http://schemas.openxmlformats.org/officeDocument/2006/bibliography" SelectedStyle="/APASixthEditionOfficeOnline.xsl" StyleName="APA" Version="6"/>
-</file>
-
-<file path=customXml/item4.xml><?xml version="1.0" encoding="utf-8"?>
 <?mso-contentType ?>
 <FormTemplates xmlns="http://schemas.microsoft.com/sharepoint/v3/contenttype/forms">
   <Display>DocumentLibraryForm</Display>
@@ -3497,7 +3485,22 @@
 </FormTemplates>
 </file>
 
+<file path=customXml/item4.xml><?xml version="1.0" encoding="utf-8"?>
+<b:Sources xmlns:b="http://schemas.openxmlformats.org/officeDocument/2006/bibliography" xmlns="http://schemas.openxmlformats.org/officeDocument/2006/bibliography" SelectedStyle="/APASixthEditionOfficeOnline.xsl" StyleName="APA" Version="6"/>
+</file>
+
 <file path=customXml/itemProps1.xml><?xml version="1.0" encoding="utf-8"?>
+<ds:datastoreItem xmlns:ds="http://schemas.openxmlformats.org/officeDocument/2006/customXml" ds:itemID="{2218B854-0320-471D-AA04-6FE701B2A2E5}">
+  <ds:schemaRefs>
+    <ds:schemaRef ds:uri="http://schemas.microsoft.com/office/2006/metadata/properties"/>
+    <ds:schemaRef ds:uri="http://schemas.microsoft.com/office/infopath/2007/PartnerControls"/>
+    <ds:schemaRef ds:uri="d1941525-34d1-4912-bd24-8b38af4b26ce"/>
+    <ds:schemaRef ds:uri="fda08e73-feb4-4b50-88e7-a170b2d7008e"/>
+  </ds:schemaRefs>
+</ds:datastoreItem>
+</file>
+
+<file path=customXml/itemProps2.xml><?xml version="1.0" encoding="utf-8"?>
 <ds:datastoreItem xmlns:ds="http://schemas.openxmlformats.org/officeDocument/2006/customXml" ds:itemID="{458EA9E1-51FC-4481-AEC0-A6D4B4018889}">
   <ds:schemaRefs>
     <ds:schemaRef ds:uri="http://schemas.microsoft.com/office/2006/metadata/contentType"/>
@@ -3516,29 +3519,18 @@
 </ds:datastoreItem>
 </file>
 
-<file path=customXml/itemProps2.xml><?xml version="1.0" encoding="utf-8"?>
-<ds:datastoreItem xmlns:ds="http://schemas.openxmlformats.org/officeDocument/2006/customXml" ds:itemID="{2218B854-0320-471D-AA04-6FE701B2A2E5}">
+<file path=customXml/itemProps3.xml><?xml version="1.0" encoding="utf-8"?>
+<ds:datastoreItem xmlns:ds="http://schemas.openxmlformats.org/officeDocument/2006/customXml" ds:itemID="{6E211680-4D2A-47AE-BE73-8E76FB6013C3}">
   <ds:schemaRefs>
-    <ds:schemaRef ds:uri="http://schemas.microsoft.com/office/2006/metadata/properties"/>
-    <ds:schemaRef ds:uri="http://schemas.microsoft.com/office/infopath/2007/PartnerControls"/>
-    <ds:schemaRef ds:uri="d1941525-34d1-4912-bd24-8b38af4b26ce"/>
-    <ds:schemaRef ds:uri="fda08e73-feb4-4b50-88e7-a170b2d7008e"/>
+    <ds:schemaRef ds:uri="http://schemas.microsoft.com/sharepoint/v3/contenttype/forms"/>
   </ds:schemaRefs>
 </ds:datastoreItem>
 </file>
 
-<file path=customXml/itemProps3.xml><?xml version="1.0" encoding="utf-8"?>
+<file path=customXml/itemProps4.xml><?xml version="1.0" encoding="utf-8"?>
 <ds:datastoreItem xmlns:ds="http://schemas.openxmlformats.org/officeDocument/2006/customXml" ds:itemID="{A69BE5E9-37E5-3247-A6B8-EB2507A7A43C}">
   <ds:schemaRefs>
     <ds:schemaRef ds:uri="http://schemas.openxmlformats.org/officeDocument/2006/bibliography"/>
   </ds:schemaRefs>
 </ds:datastoreItem>
-</file>
-
-<file path=customXml/itemProps4.xml><?xml version="1.0" encoding="utf-8"?>
-<ds:datastoreItem xmlns:ds="http://schemas.openxmlformats.org/officeDocument/2006/customXml" ds:itemID="{6E211680-4D2A-47AE-BE73-8E76FB6013C3}">
-  <ds:schemaRefs>
-    <ds:schemaRef ds:uri="http://schemas.microsoft.com/sharepoint/v3/contenttype/forms"/>
-  </ds:schemaRefs>
-</ds:datastoreItem>
 </file>
</xml_diff>

<commit_message>
Add comments to scripts and update template structure
</commit_message>
<xml_diff>
--- a/backend/templates/sopra_template.docx
+++ b/backend/templates/sopra_template.docx
@@ -4,12 +4,13 @@
   <w:body>
     <w:p>
       <w:pPr>
+        <w:spacing w:before="240"/>
         <w:rPr>
           <w:b/>
           <w:bCs/>
           <w:noProof/>
-          <w:sz w:val="52"/>
-          <w:szCs w:val="64"/>
+          <w:sz w:val="32"/>
+          <w:szCs w:val="40"/>
         </w:rPr>
       </w:pPr>
       <w:r>
@@ -17,13 +18,36 @@
           <w:b/>
           <w:bCs/>
           <w:noProof/>
-          <w:sz w:val="52"/>
-          <w:szCs w:val="64"/>
+          <w:sz w:val="32"/>
+          <w:szCs w:val="40"/>
         </w:rPr>
         <w:t>{{TITRE_PROFIL}}</w:t>
       </w:r>
     </w:p>
-    <w:p/>
+    <w:p>
+      <w:pPr>
+        <w:spacing w:before="240" w:line="259" w:lineRule="auto"/>
+        <w:rPr>
+          <w:b/>
+          <w:bCs/>
+          <w:noProof/>
+          <w:color w:val="000000" w:themeColor="text1"/>
+          <w:sz w:val="22"/>
+          <w:szCs w:val="32"/>
+        </w:rPr>
+      </w:pPr>
+      <w:r>
+        <w:rPr>
+          <w:b/>
+          <w:bCs/>
+          <w:noProof/>
+          <w:color w:val="000000" w:themeColor="text1"/>
+          <w:sz w:val="22"/>
+          <w:szCs w:val="32"/>
+        </w:rPr>
+        <w:t>{{NOM_PRENOM}}</w:t>
+      </w:r>
+    </w:p>
     <w:p>
       <w:pPr>
         <w:spacing w:after="160" w:line="259" w:lineRule="auto"/>
@@ -163,25 +187,122 @@
     </w:p>
     <w:p>
       <w:pPr>
-        <w:pStyle w:val="Textecourant"/>
-        <w:jc w:val="both"/>
+        <w:spacing w:line="360" w:lineRule="auto"/>
+        <w:rPr>
+          <w:b/>
+          <w:bCs/>
+        </w:rPr>
       </w:pPr>
       <w:r>
         <w:rPr>
           <w:b/>
           <w:bCs/>
-          <w:sz w:val="20"/>
-          <w:szCs w:val="20"/>
         </w:rPr>
-        <w:t>{{EXPERIENCES}}</w:t>
+        <w:t xml:space="preserve">{{PERIODE_1}} - {{CLIENT_1}} - {{INTITULE_MISSION_1}} </w:t>
       </w:r>
     </w:p>
     <w:p>
       <w:pPr>
+        <w:spacing w:line="360" w:lineRule="auto"/>
+      </w:pPr>
+      <w:r>
+        <w:t>{{DESCRIPTION_MISSION_1}}</w:t>
+      </w:r>
+    </w:p>
+    <w:p>
+      <w:pPr>
+        <w:spacing w:line="360" w:lineRule="auto"/>
+      </w:pPr>
+      <w:r>
+        <w:t>Environnement technique : {{ENV_TECH_1}}</w:t>
+      </w:r>
+    </w:p>
+    <w:p>
+      <w:pPr>
+        <w:spacing w:line="360" w:lineRule="auto"/>
+        <w:rPr>
+          <w:b/>
+          <w:bCs/>
+        </w:rPr>
+      </w:pPr>
+      <w:r>
+        <w:rPr>
+          <w:b/>
+          <w:bCs/>
+        </w:rPr>
+        <w:t>{{PERIODE_2}} - {{CLIENT_2}} - {{INTITULE_MISSION_2}}</w:t>
+      </w:r>
+    </w:p>
+    <w:p>
+      <w:pPr>
+        <w:spacing w:line="360" w:lineRule="auto"/>
+      </w:pPr>
+      <w:r>
+        <w:t>{{DESCRIPTION_MISSION_2}}</w:t>
+      </w:r>
+    </w:p>
+    <w:p>
+      <w:pPr>
+        <w:spacing w:line="360" w:lineRule="auto"/>
+      </w:pPr>
+      <w:r>
+        <w:t>Environnement technique : {{ENV_TECH_2}}</w:t>
+      </w:r>
+    </w:p>
+    <w:p>
+      <w:pPr>
+        <w:spacing w:line="360" w:lineRule="auto"/>
+        <w:rPr>
+          <w:b/>
+          <w:bCs/>
+        </w:rPr>
+      </w:pPr>
+      <w:r>
+        <w:rPr>
+          <w:b/>
+          <w:bCs/>
+        </w:rPr>
+        <w:t xml:space="preserve">{{PERIODE_3}} - {{CLIENT_3}} - {{INTITULE_MISSION_3}} </w:t>
+      </w:r>
+    </w:p>
+    <w:p>
+      <w:pPr>
+        <w:spacing w:line="360" w:lineRule="auto"/>
+      </w:pPr>
+      <w:r>
+        <w:t>{{DESCRIPTION_MISSION_3}}</w:t>
+      </w:r>
+    </w:p>
+    <w:p>
+      <w:pPr>
+        <w:spacing w:line="360" w:lineRule="auto"/>
+      </w:pPr>
+      <w:r>
+        <w:t>Environnement technique : {{ENV_TECH_3}}</w:t>
+      </w:r>
+    </w:p>
+    <w:p>
+      <w:pPr>
         <w:pStyle w:val="CVTitre1"/>
       </w:pPr>
       <w:r>
         <w:t xml:space="preserve">Formation </w:t>
+      </w:r>
+      <w:r>
+        <w:t xml:space="preserve">- Certification </w:t>
+      </w:r>
+    </w:p>
+    <w:p>
+      <w:r>
+        <w:t>{{FORMATIONS_CERTIFICATIONS}}</w:t>
+      </w:r>
+    </w:p>
+    <w:p>
+      <w:pPr>
+        <w:pStyle w:val="CVTitre1"/>
+      </w:pPr>
+      <w:r>
+        <w:t xml:space="preserve">Langue(s) </w:t>
       </w:r>
     </w:p>
     <w:p>
@@ -194,36 +315,7 @@
         <w:ind w:left="567"/>
       </w:pPr>
       <w:r>
-        <w:t>{{FORMATIONS}}</w:t>
-      </w:r>
-    </w:p>
-    <w:p>
-      <w:pPr>
-        <w:pStyle w:val="CVTitre1"/>
-      </w:pPr>
-      <w:r>
-        <w:t xml:space="preserve">Langue(s) </w:t>
-      </w:r>
-    </w:p>
-    <w:p>
-      <w:pPr>
-        <w:pStyle w:val="BulletpointsNiveau1"/>
-        <w:numPr>
-          <w:ilvl w:val="0"/>
-          <w:numId w:val="0"/>
-        </w:numPr>
-        <w:ind w:left="567"/>
-      </w:pPr>
-      <w:r>
         <w:t>{{LANGUES}}</w:t>
-      </w:r>
-    </w:p>
-    <w:p>
-      <w:pPr>
-        <w:pStyle w:val="CVTitre1"/>
-      </w:pPr>
-      <w:r>
-        <w:t xml:space="preserve">Certification </w:t>
       </w:r>
     </w:p>
     <w:p>
@@ -236,40 +328,16 @@
         <w:ind w:left="709"/>
       </w:pPr>
       <w:r>
-        <w:t xml:space="preserve">{{CERTIFICATIONS}} </w:t>
-      </w:r>
-    </w:p>
-    <w:p>
-      <w:pPr>
-        <w:pStyle w:val="CVTitre1"/>
-      </w:pPr>
-      <w:r>
-        <w:t xml:space="preserve">Loisirs </w:t>
-      </w:r>
-    </w:p>
-    <w:p>
-      <w:pPr>
-        <w:pStyle w:val="BulletpointsNiveau1"/>
-        <w:numPr>
-          <w:ilvl w:val="0"/>
-          <w:numId w:val="0"/>
-        </w:numPr>
-        <w:ind w:left="709"/>
-      </w:pPr>
-      <w:r>
-        <w:t>{{LOISIRS}}</w:t>
-      </w:r>
-      <w:r>
         <w:br w:type="page"/>
       </w:r>
     </w:p>
-    <w:p/>
-    <w:p/>
     <w:sectPr>
-      <w:headerReference w:type="default" r:id="rId11"/>
-      <w:footerReference w:type="default" r:id="rId12"/>
-      <w:headerReference w:type="first" r:id="rId13"/>
-      <w:footerReference w:type="first" r:id="rId14"/>
+      <w:headerReference w:type="even" r:id="rId11"/>
+      <w:headerReference w:type="default" r:id="rId12"/>
+      <w:footerReference w:type="even" r:id="rId13"/>
+      <w:footerReference w:type="default" r:id="rId14"/>
+      <w:headerReference w:type="first" r:id="rId15"/>
+      <w:footerReference w:type="first" r:id="rId16"/>
       <w:pgSz w:w="11906" w:h="16838"/>
       <w:pgMar w:top="1559" w:right="1134" w:bottom="1814" w:left="1134" w:header="57" w:footer="561" w:gutter="0"/>
       <w:cols w:space="708"/>
@@ -302,6 +370,16 @@
 </file>
 
 <file path=word/footer1.xml><?xml version="1.0" encoding="utf-8"?>
+<w:ftr xmlns:wpc="http://schemas.microsoft.com/office/word/2010/wordprocessingCanvas" xmlns:cx="http://schemas.microsoft.com/office/drawing/2014/chartex" xmlns:cx1="http://schemas.microsoft.com/office/drawing/2015/9/8/chartex" xmlns:cx2="http://schemas.microsoft.com/office/drawing/2015/10/21/chartex" xmlns:cx3="http://schemas.microsoft.com/office/drawing/2016/5/9/chartex" xmlns:cx4="http://schemas.microsoft.com/office/drawing/2016/5/10/chartex" xmlns:cx5="http://schemas.microsoft.com/office/drawing/2016/5/11/chartex" xmlns:cx6="http://schemas.microsoft.com/office/drawing/2016/5/12/chartex" xmlns:cx7="http://schemas.microsoft.com/office/drawing/2016/5/13/chartex" xmlns:cx8="http://schemas.microsoft.com/office/drawing/2016/5/14/chartex" xmlns:mc="http://schemas.openxmlformats.org/markup-compatibility/2006" xmlns:aink="http://schemas.microsoft.com/office/drawing/2016/ink" xmlns:am3d="http://schemas.microsoft.com/office/drawing/2017/model3d" xmlns:o="urn:schemas-microsoft-com:office:office" xmlns:oel="http://schemas.microsoft.com/office/2019/extlst" xmlns:r="http://schemas.openxmlformats.org/officeDocument/2006/relationships" xmlns:m="http://schemas.openxmlformats.org/officeDocument/2006/math" xmlns:v="urn:schemas-microsoft-com:vml" xmlns:wp14="http://schemas.microsoft.com/office/word/2010/wordprocessingDrawing" xmlns:wp="http://schemas.openxmlformats.org/drawingml/2006/wordprocessingDrawing" xmlns:w10="urn:schemas-microsoft-com:office:word" xmlns:w="http://schemas.openxmlformats.org/wordprocessingml/2006/main" xmlns:w14="http://schemas.microsoft.com/office/word/2010/wordml" xmlns:w15="http://schemas.microsoft.com/office/word/2012/wordml" xmlns:w16cex="http://schemas.microsoft.com/office/word/2018/wordml/cex" xmlns:w16cid="http://schemas.microsoft.com/office/word/2016/wordml/cid" xmlns:w16="http://schemas.microsoft.com/office/word/2018/wordml" xmlns:w16du="http://schemas.microsoft.com/office/word/2023/wordml/word16du" xmlns:w16sdtdh="http://schemas.microsoft.com/office/word/2020/wordml/sdtdatahash" xmlns:w16sdtfl="http://schemas.microsoft.com/office/word/2024/wordml/sdtformatlock" xmlns:w16se="http://schemas.microsoft.com/office/word/2015/wordml/symex" xmlns:wpg="http://schemas.microsoft.com/office/word/2010/wordprocessingGroup" xmlns:wpi="http://schemas.microsoft.com/office/word/2010/wordprocessingInk" xmlns:wne="http://schemas.microsoft.com/office/word/2006/wordml" xmlns:wps="http://schemas.microsoft.com/office/word/2010/wordprocessingShape" mc:Ignorable="w14 w15 w16se w16cid w16 w16cex w16sdtdh w16sdtfl w16du wp14">
+  <w:p>
+    <w:pPr>
+      <w:pStyle w:val="Pieddepage"/>
+    </w:pPr>
+  </w:p>
+</w:ftr>
+</file>
+
+<file path=word/footer2.xml><?xml version="1.0" encoding="utf-8"?>
 <w:ftr xmlns:wpc="http://schemas.microsoft.com/office/word/2010/wordprocessingCanvas" xmlns:cx="http://schemas.microsoft.com/office/drawing/2014/chartex" xmlns:cx1="http://schemas.microsoft.com/office/drawing/2015/9/8/chartex" xmlns:cx2="http://schemas.microsoft.com/office/drawing/2015/10/21/chartex" xmlns:cx3="http://schemas.microsoft.com/office/drawing/2016/5/9/chartex" xmlns:cx4="http://schemas.microsoft.com/office/drawing/2016/5/10/chartex" xmlns:cx5="http://schemas.microsoft.com/office/drawing/2016/5/11/chartex" xmlns:cx6="http://schemas.microsoft.com/office/drawing/2016/5/12/chartex" xmlns:cx7="http://schemas.microsoft.com/office/drawing/2016/5/13/chartex" xmlns:cx8="http://schemas.microsoft.com/office/drawing/2016/5/14/chartex" xmlns:mc="http://schemas.openxmlformats.org/markup-compatibility/2006" xmlns:aink="http://schemas.microsoft.com/office/drawing/2016/ink" xmlns:am3d="http://schemas.microsoft.com/office/drawing/2017/model3d" xmlns:o="urn:schemas-microsoft-com:office:office" xmlns:oel="http://schemas.microsoft.com/office/2019/extlst" xmlns:r="http://schemas.openxmlformats.org/officeDocument/2006/relationships" xmlns:m="http://schemas.openxmlformats.org/officeDocument/2006/math" xmlns:v="urn:schemas-microsoft-com:vml" xmlns:wp14="http://schemas.microsoft.com/office/word/2010/wordprocessingDrawing" xmlns:wp="http://schemas.openxmlformats.org/drawingml/2006/wordprocessingDrawing" xmlns:w10="urn:schemas-microsoft-com:office:word" xmlns:w="http://schemas.openxmlformats.org/wordprocessingml/2006/main" xmlns:w14="http://schemas.microsoft.com/office/word/2010/wordml" xmlns:w15="http://schemas.microsoft.com/office/word/2012/wordml" xmlns:w16cex="http://schemas.microsoft.com/office/word/2018/wordml/cex" xmlns:w16cid="http://schemas.microsoft.com/office/word/2016/wordml/cid" xmlns:w16="http://schemas.microsoft.com/office/word/2018/wordml" xmlns:w16du="http://schemas.microsoft.com/office/word/2023/wordml/word16du" xmlns:w16sdtdh="http://schemas.microsoft.com/office/word/2020/wordml/sdtdatahash" xmlns:w16sdtfl="http://schemas.microsoft.com/office/word/2024/wordml/sdtformatlock" xmlns:w16se="http://schemas.microsoft.com/office/word/2015/wordml/symex" xmlns:wpg="http://schemas.microsoft.com/office/word/2010/wordprocessingGroup" xmlns:wpi="http://schemas.microsoft.com/office/word/2010/wordprocessingInk" xmlns:wne="http://schemas.microsoft.com/office/word/2006/wordml" xmlns:wps="http://schemas.microsoft.com/office/word/2010/wordprocessingShape" mc:Ignorable="w14 w15 w16se w16cid w16 w16cex w16sdtdh w16sdtfl w16du wp14">
   <w:tbl>
     <w:tblPr>
@@ -568,7 +646,7 @@
 </w:ftr>
 </file>
 
-<file path=word/footer2.xml><?xml version="1.0" encoding="utf-8"?>
+<file path=word/footer3.xml><?xml version="1.0" encoding="utf-8"?>
 <w:ftr xmlns:wpc="http://schemas.microsoft.com/office/word/2010/wordprocessingCanvas" xmlns:cx="http://schemas.microsoft.com/office/drawing/2014/chartex" xmlns:cx1="http://schemas.microsoft.com/office/drawing/2015/9/8/chartex" xmlns:cx2="http://schemas.microsoft.com/office/drawing/2015/10/21/chartex" xmlns:cx3="http://schemas.microsoft.com/office/drawing/2016/5/9/chartex" xmlns:cx4="http://schemas.microsoft.com/office/drawing/2016/5/10/chartex" xmlns:cx5="http://schemas.microsoft.com/office/drawing/2016/5/11/chartex" xmlns:cx6="http://schemas.microsoft.com/office/drawing/2016/5/12/chartex" xmlns:cx7="http://schemas.microsoft.com/office/drawing/2016/5/13/chartex" xmlns:cx8="http://schemas.microsoft.com/office/drawing/2016/5/14/chartex" xmlns:mc="http://schemas.openxmlformats.org/markup-compatibility/2006" xmlns:aink="http://schemas.microsoft.com/office/drawing/2016/ink" xmlns:am3d="http://schemas.microsoft.com/office/drawing/2017/model3d" xmlns:o="urn:schemas-microsoft-com:office:office" xmlns:oel="http://schemas.microsoft.com/office/2019/extlst" xmlns:r="http://schemas.openxmlformats.org/officeDocument/2006/relationships" xmlns:m="http://schemas.openxmlformats.org/officeDocument/2006/math" xmlns:v="urn:schemas-microsoft-com:vml" xmlns:wp14="http://schemas.microsoft.com/office/word/2010/wordprocessingDrawing" xmlns:wp="http://schemas.openxmlformats.org/drawingml/2006/wordprocessingDrawing" xmlns:w10="urn:schemas-microsoft-com:office:word" xmlns:w="http://schemas.openxmlformats.org/wordprocessingml/2006/main" xmlns:w14="http://schemas.microsoft.com/office/word/2010/wordml" xmlns:w15="http://schemas.microsoft.com/office/word/2012/wordml" xmlns:w16cex="http://schemas.microsoft.com/office/word/2018/wordml/cex" xmlns:w16cid="http://schemas.microsoft.com/office/word/2016/wordml/cid" xmlns:w16="http://schemas.microsoft.com/office/word/2018/wordml" xmlns:w16du="http://schemas.microsoft.com/office/word/2023/wordml/word16du" xmlns:w16sdtdh="http://schemas.microsoft.com/office/word/2020/wordml/sdtdatahash" xmlns:w16sdtfl="http://schemas.microsoft.com/office/word/2024/wordml/sdtformatlock" xmlns:w16se="http://schemas.microsoft.com/office/word/2015/wordml/symex" xmlns:wpg="http://schemas.microsoft.com/office/word/2010/wordprocessingGroup" xmlns:wpi="http://schemas.microsoft.com/office/word/2010/wordprocessingInk" xmlns:wne="http://schemas.microsoft.com/office/word/2006/wordml" xmlns:wps="http://schemas.microsoft.com/office/word/2010/wordprocessingShape" mc:Ignorable="w14 w15 w16se w16cid w16 w16cex w16sdtdh w16sdtfl w16du wp14">
   <w:tbl>
     <w:tblPr>
@@ -864,6 +942,16 @@
   <w:p>
     <w:pPr>
       <w:pStyle w:val="En-tte"/>
+    </w:pPr>
+  </w:p>
+</w:hdr>
+</file>
+
+<file path=word/header2.xml><?xml version="1.0" encoding="utf-8"?>
+<w:hdr xmlns:wpc="http://schemas.microsoft.com/office/word/2010/wordprocessingCanvas" xmlns:cx="http://schemas.microsoft.com/office/drawing/2014/chartex" xmlns:cx1="http://schemas.microsoft.com/office/drawing/2015/9/8/chartex" xmlns:cx2="http://schemas.microsoft.com/office/drawing/2015/10/21/chartex" xmlns:cx3="http://schemas.microsoft.com/office/drawing/2016/5/9/chartex" xmlns:cx4="http://schemas.microsoft.com/office/drawing/2016/5/10/chartex" xmlns:cx5="http://schemas.microsoft.com/office/drawing/2016/5/11/chartex" xmlns:cx6="http://schemas.microsoft.com/office/drawing/2016/5/12/chartex" xmlns:cx7="http://schemas.microsoft.com/office/drawing/2016/5/13/chartex" xmlns:cx8="http://schemas.microsoft.com/office/drawing/2016/5/14/chartex" xmlns:mc="http://schemas.openxmlformats.org/markup-compatibility/2006" xmlns:aink="http://schemas.microsoft.com/office/drawing/2016/ink" xmlns:am3d="http://schemas.microsoft.com/office/drawing/2017/model3d" xmlns:o="urn:schemas-microsoft-com:office:office" xmlns:oel="http://schemas.microsoft.com/office/2019/extlst" xmlns:r="http://schemas.openxmlformats.org/officeDocument/2006/relationships" xmlns:m="http://schemas.openxmlformats.org/officeDocument/2006/math" xmlns:v="urn:schemas-microsoft-com:vml" xmlns:wp14="http://schemas.microsoft.com/office/word/2010/wordprocessingDrawing" xmlns:wp="http://schemas.openxmlformats.org/drawingml/2006/wordprocessingDrawing" xmlns:w10="urn:schemas-microsoft-com:office:word" xmlns:w="http://schemas.openxmlformats.org/wordprocessingml/2006/main" xmlns:w14="http://schemas.microsoft.com/office/word/2010/wordml" xmlns:w15="http://schemas.microsoft.com/office/word/2012/wordml" xmlns:w16cex="http://schemas.microsoft.com/office/word/2018/wordml/cex" xmlns:w16cid="http://schemas.microsoft.com/office/word/2016/wordml/cid" xmlns:w16="http://schemas.microsoft.com/office/word/2018/wordml" xmlns:w16du="http://schemas.microsoft.com/office/word/2023/wordml/word16du" xmlns:w16sdtdh="http://schemas.microsoft.com/office/word/2020/wordml/sdtdatahash" xmlns:w16sdtfl="http://schemas.microsoft.com/office/word/2024/wordml/sdtformatlock" xmlns:w16se="http://schemas.microsoft.com/office/word/2015/wordml/symex" xmlns:wpg="http://schemas.microsoft.com/office/word/2010/wordprocessingGroup" xmlns:wpi="http://schemas.microsoft.com/office/word/2010/wordprocessingInk" xmlns:wne="http://schemas.microsoft.com/office/word/2006/wordml" xmlns:wps="http://schemas.microsoft.com/office/word/2010/wordprocessingShape" mc:Ignorable="w14 w15 w16se w16cid w16 w16cex w16sdtdh w16sdtfl w16du wp14">
+  <w:p>
+    <w:pPr>
+      <w:pStyle w:val="En-tte"/>
       <w:rPr>
         <w:noProof/>
         <w:color w:val="CF022B"/>
@@ -903,12 +991,12 @@
         </w:tcPr>
         <w:p>
           <w:pPr>
-            <w:pStyle w:val="En-tte"/>
             <w:rPr>
               <w:b/>
               <w:bCs/>
               <w:noProof/>
-              <w:color w:val="000000" w:themeColor="text1"/>
+              <w:sz w:val="16"/>
+              <w:szCs w:val="16"/>
             </w:rPr>
           </w:pPr>
           <w:r>
@@ -916,7 +1004,8 @@
               <w:b/>
               <w:bCs/>
               <w:noProof/>
-              <w:color w:val="000000" w:themeColor="text1"/>
+              <w:sz w:val="16"/>
+              <w:szCs w:val="16"/>
             </w:rPr>
             <w:t>{{TITRE_PROFIL}}</w:t>
           </w:r>
@@ -935,6 +1024,28 @@
           <w:pPr>
             <w:pStyle w:val="En-tte"/>
             <w:rPr>
+              <w:b/>
+              <w:bCs/>
+              <w:noProof/>
+              <w:color w:val="000000" w:themeColor="text1"/>
+            </w:rPr>
+          </w:pPr>
+          <w:r>
+            <w:rPr>
+              <w:b/>
+              <w:bCs/>
+              <w:noProof/>
+              <w:color w:val="000000" w:themeColor="text1"/>
+            </w:rPr>
+            <w:t>{{NOM_PRENOM}}</w:t>
+          </w:r>
+        </w:p>
+        <w:p>
+          <w:pPr>
+            <w:pStyle w:val="En-tte"/>
+            <w:rPr>
+              <w:b/>
+              <w:bCs/>
               <w:noProof/>
               <w:color w:val="000000" w:themeColor="text1"/>
             </w:rPr>
@@ -947,7 +1058,7 @@
 </w:hdr>
 </file>
 
-<file path=word/header2.xml><?xml version="1.0" encoding="utf-8"?>
+<file path=word/header3.xml><?xml version="1.0" encoding="utf-8"?>
 <w:hdr xmlns:wpc="http://schemas.microsoft.com/office/word/2010/wordprocessingCanvas" xmlns:cx="http://schemas.microsoft.com/office/drawing/2014/chartex" xmlns:cx1="http://schemas.microsoft.com/office/drawing/2015/9/8/chartex" xmlns:cx2="http://schemas.microsoft.com/office/drawing/2015/10/21/chartex" xmlns:cx3="http://schemas.microsoft.com/office/drawing/2016/5/9/chartex" xmlns:cx4="http://schemas.microsoft.com/office/drawing/2016/5/10/chartex" xmlns:cx5="http://schemas.microsoft.com/office/drawing/2016/5/11/chartex" xmlns:cx6="http://schemas.microsoft.com/office/drawing/2016/5/12/chartex" xmlns:cx7="http://schemas.microsoft.com/office/drawing/2016/5/13/chartex" xmlns:cx8="http://schemas.microsoft.com/office/drawing/2016/5/14/chartex" xmlns:mc="http://schemas.openxmlformats.org/markup-compatibility/2006" xmlns:aink="http://schemas.microsoft.com/office/drawing/2016/ink" xmlns:am3d="http://schemas.microsoft.com/office/drawing/2017/model3d" xmlns:o="urn:schemas-microsoft-com:office:office" xmlns:oel="http://schemas.microsoft.com/office/2019/extlst" xmlns:r="http://schemas.openxmlformats.org/officeDocument/2006/relationships" xmlns:m="http://schemas.openxmlformats.org/officeDocument/2006/math" xmlns:v="urn:schemas-microsoft-com:vml" xmlns:wp14="http://schemas.microsoft.com/office/word/2010/wordprocessingDrawing" xmlns:wp="http://schemas.openxmlformats.org/drawingml/2006/wordprocessingDrawing" xmlns:w10="urn:schemas-microsoft-com:office:word" xmlns:w="http://schemas.openxmlformats.org/wordprocessingml/2006/main" xmlns:w14="http://schemas.microsoft.com/office/word/2010/wordml" xmlns:w15="http://schemas.microsoft.com/office/word/2012/wordml" xmlns:w16cex="http://schemas.microsoft.com/office/word/2018/wordml/cex" xmlns:w16cid="http://schemas.microsoft.com/office/word/2016/wordml/cid" xmlns:w16="http://schemas.microsoft.com/office/word/2018/wordml" xmlns:w16du="http://schemas.microsoft.com/office/word/2023/wordml/word16du" xmlns:w16sdtdh="http://schemas.microsoft.com/office/word/2020/wordml/sdtdatahash" xmlns:w16sdtfl="http://schemas.microsoft.com/office/word/2024/wordml/sdtformatlock" xmlns:w16se="http://schemas.microsoft.com/office/word/2015/wordml/symex" xmlns:wpg="http://schemas.microsoft.com/office/word/2010/wordprocessingGroup" xmlns:wpi="http://schemas.microsoft.com/office/word/2010/wordprocessingInk" xmlns:wne="http://schemas.microsoft.com/office/word/2006/wordml" xmlns:wps="http://schemas.microsoft.com/office/word/2010/wordprocessingShape" mc:Ignorable="w14 w15 w16se w16cid w16 w16cex w16sdtdh w16sdtfl w16du wp14">
   <w:p>
     <w:pPr>
@@ -2180,7 +2291,7 @@
     <w:name w:val="Normal"/>
     <w:uiPriority w:val="5"/>
     <w:qFormat/>
-    <w:rsid w:val="0037640D"/>
+    <w:rsid w:val="00FE7D56"/>
     <w:pPr>
       <w:spacing w:after="0" w:line="240" w:lineRule="auto"/>
     </w:pPr>
@@ -2279,6 +2390,7 @@
   <w:style w:type="character" w:default="1" w:styleId="Policepardfaut">
     <w:name w:val="Default Paragraph Font"/>
     <w:uiPriority w:val="1"/>
+    <w:semiHidden/>
     <w:unhideWhenUsed/>
   </w:style>
   <w:style w:type="table" w:default="1" w:styleId="TableauNormal">

</xml_diff>

<commit_message>
Add robust extractor for CV analysis and update requirements; simplify CV processing
</commit_message>
<xml_diff>
--- a/backend/templates/sopra_template.docx
+++ b/backend/templates/sopra_template.docx
@@ -8,8 +8,8 @@
           <w:b/>
           <w:bCs/>
           <w:noProof/>
-          <w:sz w:val="52"/>
-          <w:szCs w:val="64"/>
+          <w:sz w:val="36"/>
+          <w:szCs w:val="44"/>
         </w:rPr>
       </w:pPr>
       <w:r>
@@ -17,10 +17,34 @@
           <w:b/>
           <w:bCs/>
           <w:noProof/>
-          <w:sz w:val="52"/>
-          <w:szCs w:val="64"/>
+          <w:sz w:val="36"/>
+          <w:szCs w:val="44"/>
         </w:rPr>
         <w:t>{{TITRE_PROFIL}}</w:t>
+      </w:r>
+    </w:p>
+    <w:p>
+      <w:pPr>
+        <w:spacing w:before="240" w:line="259" w:lineRule="auto"/>
+        <w:rPr>
+          <w:b/>
+          <w:bCs/>
+          <w:noProof/>
+          <w:color w:val="000000" w:themeColor="text1"/>
+          <w:sz w:val="22"/>
+          <w:szCs w:val="32"/>
+        </w:rPr>
+      </w:pPr>
+      <w:r>
+        <w:rPr>
+          <w:b/>
+          <w:bCs/>
+          <w:noProof/>
+          <w:color w:val="000000" w:themeColor="text1"/>
+          <w:sz w:val="22"/>
+          <w:szCs w:val="32"/>
+        </w:rPr>
+        <w:t>{{NOM_PRENOM}}</w:t>
       </w:r>
     </w:p>
     <w:p/>
@@ -181,7 +205,20 @@
         <w:pStyle w:val="CVTitre1"/>
       </w:pPr>
       <w:r>
-        <w:t xml:space="preserve">Formation </w:t>
+        <w:t xml:space="preserve">Formation - Certification </w:t>
+      </w:r>
+    </w:p>
+    <w:p>
+      <w:r>
+        <w:t>{{FORMATIONS_CERTIFICATIONS}}</w:t>
+      </w:r>
+    </w:p>
+    <w:p>
+      <w:pPr>
+        <w:pStyle w:val="CVTitre1"/>
+      </w:pPr>
+      <w:r>
+        <w:t xml:space="preserve">Langue(s) </w:t>
       </w:r>
     </w:p>
     <w:p>
@@ -194,36 +231,7 @@
         <w:ind w:left="567"/>
       </w:pPr>
       <w:r>
-        <w:t>{{FORMATIONS}}</w:t>
-      </w:r>
-    </w:p>
-    <w:p>
-      <w:pPr>
-        <w:pStyle w:val="CVTitre1"/>
-      </w:pPr>
-      <w:r>
-        <w:t xml:space="preserve">Langue(s) </w:t>
-      </w:r>
-    </w:p>
-    <w:p>
-      <w:pPr>
-        <w:pStyle w:val="BulletpointsNiveau1"/>
-        <w:numPr>
-          <w:ilvl w:val="0"/>
-          <w:numId w:val="0"/>
-        </w:numPr>
-        <w:ind w:left="567"/>
-      </w:pPr>
-      <w:r>
         <w:t>{{LANGUES}}</w:t>
-      </w:r>
-    </w:p>
-    <w:p>
-      <w:pPr>
-        <w:pStyle w:val="CVTitre1"/>
-      </w:pPr>
-      <w:r>
-        <w:t xml:space="preserve">Certification </w:t>
       </w:r>
     </w:p>
     <w:p>
@@ -235,30 +243,6 @@
         </w:numPr>
         <w:ind w:left="709"/>
       </w:pPr>
-      <w:r>
-        <w:t xml:space="preserve">{{CERTIFICATIONS}} </w:t>
-      </w:r>
-    </w:p>
-    <w:p>
-      <w:pPr>
-        <w:pStyle w:val="CVTitre1"/>
-      </w:pPr>
-      <w:r>
-        <w:t xml:space="preserve">Loisirs </w:t>
-      </w:r>
-    </w:p>
-    <w:p>
-      <w:pPr>
-        <w:pStyle w:val="BulletpointsNiveau1"/>
-        <w:numPr>
-          <w:ilvl w:val="0"/>
-          <w:numId w:val="0"/>
-        </w:numPr>
-        <w:ind w:left="709"/>
-      </w:pPr>
-      <w:r>
-        <w:t>{{LOISIRS}}</w:t>
-      </w:r>
       <w:r>
         <w:br w:type="page"/>
       </w:r>
@@ -931,6 +915,28 @@
             <w:bottom w:val="single" w:sz="4" w:space="0" w:color="CF022B" w:themeColor="accent1"/>
           </w:tcBorders>
         </w:tcPr>
+        <w:p>
+          <w:pPr>
+            <w:spacing w:line="259" w:lineRule="auto"/>
+            <w:rPr>
+              <w:b/>
+              <w:bCs/>
+              <w:noProof/>
+              <w:color w:val="000000" w:themeColor="text1"/>
+              <w:sz w:val="16"/>
+            </w:rPr>
+          </w:pPr>
+          <w:r>
+            <w:rPr>
+              <w:b/>
+              <w:bCs/>
+              <w:noProof/>
+              <w:color w:val="000000" w:themeColor="text1"/>
+              <w:sz w:val="16"/>
+            </w:rPr>
+            <w:t>{{NOM_PRENOM}}</w:t>
+          </w:r>
+        </w:p>
         <w:p>
           <w:pPr>
             <w:pStyle w:val="En-tte"/>
@@ -2279,6 +2285,7 @@
   <w:style w:type="character" w:default="1" w:styleId="Policepardfaut">
     <w:name w:val="Default Paragraph Font"/>
     <w:uiPriority w:val="1"/>
+    <w:semiHidden/>
     <w:unhideWhenUsed/>
   </w:style>
   <w:style w:type="table" w:default="1" w:styleId="TableauNormal">
@@ -3217,17 +3224,6 @@
 </file>
 
 <file path=customXml/item1.xml><?xml version="1.0" encoding="utf-8"?>
-<p:properties xmlns:p="http://schemas.microsoft.com/office/2006/metadata/properties" xmlns:xsi="http://www.w3.org/2001/XMLSchema-instance" xmlns:pc="http://schemas.microsoft.com/office/infopath/2007/PartnerControls">
-  <documentManagement>
-    <lcf76f155ced4ddcb4097134ff3c332f xmlns="d1941525-34d1-4912-bd24-8b38af4b26ce">
-      <Terms xmlns="http://schemas.microsoft.com/office/infopath/2007/PartnerControls"/>
-    </lcf76f155ced4ddcb4097134ff3c332f>
-    <TaxCatchAll xmlns="fda08e73-feb4-4b50-88e7-a170b2d7008e" xsi:nil="true"/>
-  </documentManagement>
-</p:properties>
-</file>
-
-<file path=customXml/item2.xml><?xml version="1.0" encoding="utf-8"?>
 <ct:contentTypeSchema xmlns:ct="http://schemas.microsoft.com/office/2006/metadata/contentType" xmlns:ma="http://schemas.microsoft.com/office/2006/metadata/properties/metaAttributes" ct:_="" ma:_="" ma:contentTypeName="Document" ma:contentTypeID="0x010100EB04A92B1D0F764DA6DD4FCBAA4D5EFE" ma:contentTypeVersion="18" ma:contentTypeDescription="Crée un document." ma:contentTypeScope="" ma:versionID="7f268ad1a435842106105ab4521518b4">
   <xsd:schema xmlns:xsd="http://www.w3.org/2001/XMLSchema" xmlns:xs="http://www.w3.org/2001/XMLSchema" xmlns:p="http://schemas.microsoft.com/office/2006/metadata/properties" xmlns:ns2="d1941525-34d1-4912-bd24-8b38af4b26ce" xmlns:ns3="fda08e73-feb4-4b50-88e7-a170b2d7008e" targetNamespace="http://schemas.microsoft.com/office/2006/metadata/properties" ma:root="true" ma:fieldsID="e1fa6ec4c41dcd5c0ddbceae0090cb2e" ns2:_="" ns3:_="">
     <xsd:import namespace="d1941525-34d1-4912-bd24-8b38af4b26ce"/>
@@ -3476,7 +3472,22 @@
 </ct:contentTypeSchema>
 </file>
 
+<file path=customXml/item2.xml><?xml version="1.0" encoding="utf-8"?>
+<p:properties xmlns:p="http://schemas.microsoft.com/office/2006/metadata/properties" xmlns:xsi="http://www.w3.org/2001/XMLSchema-instance" xmlns:pc="http://schemas.microsoft.com/office/infopath/2007/PartnerControls">
+  <documentManagement>
+    <lcf76f155ced4ddcb4097134ff3c332f xmlns="d1941525-34d1-4912-bd24-8b38af4b26ce">
+      <Terms xmlns="http://schemas.microsoft.com/office/infopath/2007/PartnerControls"/>
+    </lcf76f155ced4ddcb4097134ff3c332f>
+    <TaxCatchAll xmlns="fda08e73-feb4-4b50-88e7-a170b2d7008e" xsi:nil="true"/>
+  </documentManagement>
+</p:properties>
+</file>
+
 <file path=customXml/item3.xml><?xml version="1.0" encoding="utf-8"?>
+<b:Sources xmlns:b="http://schemas.openxmlformats.org/officeDocument/2006/bibliography" xmlns="http://schemas.openxmlformats.org/officeDocument/2006/bibliography" SelectedStyle="/APASixthEditionOfficeOnline.xsl" StyleName="APA" Version="6"/>
+</file>
+
+<file path=customXml/item4.xml><?xml version="1.0" encoding="utf-8"?>
 <?mso-contentType ?>
 <FormTemplates xmlns="http://schemas.microsoft.com/sharepoint/v3/contenttype/forms">
   <Display>DocumentLibraryForm</Display>
@@ -3485,22 +3496,7 @@
 </FormTemplates>
 </file>
 
-<file path=customXml/item4.xml><?xml version="1.0" encoding="utf-8"?>
-<b:Sources xmlns:b="http://schemas.openxmlformats.org/officeDocument/2006/bibliography" xmlns="http://schemas.openxmlformats.org/officeDocument/2006/bibliography" SelectedStyle="/APASixthEditionOfficeOnline.xsl" StyleName="APA" Version="6"/>
-</file>
-
 <file path=customXml/itemProps1.xml><?xml version="1.0" encoding="utf-8"?>
-<ds:datastoreItem xmlns:ds="http://schemas.openxmlformats.org/officeDocument/2006/customXml" ds:itemID="{2218B854-0320-471D-AA04-6FE701B2A2E5}">
-  <ds:schemaRefs>
-    <ds:schemaRef ds:uri="http://schemas.microsoft.com/office/2006/metadata/properties"/>
-    <ds:schemaRef ds:uri="http://schemas.microsoft.com/office/infopath/2007/PartnerControls"/>
-    <ds:schemaRef ds:uri="d1941525-34d1-4912-bd24-8b38af4b26ce"/>
-    <ds:schemaRef ds:uri="fda08e73-feb4-4b50-88e7-a170b2d7008e"/>
-  </ds:schemaRefs>
-</ds:datastoreItem>
-</file>
-
-<file path=customXml/itemProps2.xml><?xml version="1.0" encoding="utf-8"?>
 <ds:datastoreItem xmlns:ds="http://schemas.openxmlformats.org/officeDocument/2006/customXml" ds:itemID="{458EA9E1-51FC-4481-AEC0-A6D4B4018889}">
   <ds:schemaRefs>
     <ds:schemaRef ds:uri="http://schemas.microsoft.com/office/2006/metadata/contentType"/>
@@ -3519,18 +3515,29 @@
 </ds:datastoreItem>
 </file>
 
+<file path=customXml/itemProps2.xml><?xml version="1.0" encoding="utf-8"?>
+<ds:datastoreItem xmlns:ds="http://schemas.openxmlformats.org/officeDocument/2006/customXml" ds:itemID="{2218B854-0320-471D-AA04-6FE701B2A2E5}">
+  <ds:schemaRefs>
+    <ds:schemaRef ds:uri="http://schemas.microsoft.com/office/2006/metadata/properties"/>
+    <ds:schemaRef ds:uri="http://schemas.microsoft.com/office/infopath/2007/PartnerControls"/>
+    <ds:schemaRef ds:uri="d1941525-34d1-4912-bd24-8b38af4b26ce"/>
+    <ds:schemaRef ds:uri="fda08e73-feb4-4b50-88e7-a170b2d7008e"/>
+  </ds:schemaRefs>
+</ds:datastoreItem>
+</file>
+
 <file path=customXml/itemProps3.xml><?xml version="1.0" encoding="utf-8"?>
+<ds:datastoreItem xmlns:ds="http://schemas.openxmlformats.org/officeDocument/2006/customXml" ds:itemID="{A69BE5E9-37E5-3247-A6B8-EB2507A7A43C}">
+  <ds:schemaRefs>
+    <ds:schemaRef ds:uri="http://schemas.openxmlformats.org/officeDocument/2006/bibliography"/>
+  </ds:schemaRefs>
+</ds:datastoreItem>
+</file>
+
+<file path=customXml/itemProps4.xml><?xml version="1.0" encoding="utf-8"?>
 <ds:datastoreItem xmlns:ds="http://schemas.openxmlformats.org/officeDocument/2006/customXml" ds:itemID="{6E211680-4D2A-47AE-BE73-8E76FB6013C3}">
   <ds:schemaRefs>
     <ds:schemaRef ds:uri="http://schemas.microsoft.com/sharepoint/v3/contenttype/forms"/>
   </ds:schemaRefs>
 </ds:datastoreItem>
-</file>
-
-<file path=customXml/itemProps4.xml><?xml version="1.0" encoding="utf-8"?>
-<ds:datastoreItem xmlns:ds="http://schemas.openxmlformats.org/officeDocument/2006/customXml" ds:itemID="{A69BE5E9-37E5-3247-A6B8-EB2507A7A43C}">
-  <ds:schemaRefs>
-    <ds:schemaRef ds:uri="http://schemas.openxmlformats.org/officeDocument/2006/bibliography"/>
-  </ds:schemaRefs>
-</ds:datastoreItem>
 </file>
</xml_diff>

<commit_message>
Enhance DOCX generation with improved formatting and header addition; refactor experience formatting for better clarity
</commit_message>
<xml_diff>
--- a/backend/templates/sopra_template.docx
+++ b/backend/templates/sopra_template.docx
@@ -8,8 +8,8 @@
           <w:b/>
           <w:bCs/>
           <w:noProof/>
-          <w:sz w:val="36"/>
-          <w:szCs w:val="44"/>
+          <w:sz w:val="32"/>
+          <w:szCs w:val="40"/>
         </w:rPr>
       </w:pPr>
       <w:r>
@@ -17,8 +17,8 @@
           <w:b/>
           <w:bCs/>
           <w:noProof/>
-          <w:sz w:val="36"/>
-          <w:szCs w:val="44"/>
+          <w:sz w:val="32"/>
+          <w:szCs w:val="40"/>
         </w:rPr>
         <w:t>{{TITRE_PROFIL}}</w:t>
       </w:r>
@@ -250,10 +250,12 @@
     <w:p/>
     <w:p/>
     <w:sectPr>
-      <w:headerReference w:type="default" r:id="rId11"/>
-      <w:footerReference w:type="default" r:id="rId12"/>
-      <w:headerReference w:type="first" r:id="rId13"/>
-      <w:footerReference w:type="first" r:id="rId14"/>
+      <w:headerReference w:type="even" r:id="rId11"/>
+      <w:headerReference w:type="default" r:id="rId12"/>
+      <w:footerReference w:type="even" r:id="rId13"/>
+      <w:footerReference w:type="default" r:id="rId14"/>
+      <w:headerReference w:type="first" r:id="rId15"/>
+      <w:footerReference w:type="first" r:id="rId16"/>
       <w:pgSz w:w="11906" w:h="16838"/>
       <w:pgMar w:top="1559" w:right="1134" w:bottom="1814" w:left="1134" w:header="57" w:footer="561" w:gutter="0"/>
       <w:cols w:space="708"/>
@@ -286,6 +288,16 @@
 </file>
 
 <file path=word/footer1.xml><?xml version="1.0" encoding="utf-8"?>
+<w:ftr xmlns:wpc="http://schemas.microsoft.com/office/word/2010/wordprocessingCanvas" xmlns:cx="http://schemas.microsoft.com/office/drawing/2014/chartex" xmlns:cx1="http://schemas.microsoft.com/office/drawing/2015/9/8/chartex" xmlns:cx2="http://schemas.microsoft.com/office/drawing/2015/10/21/chartex" xmlns:cx3="http://schemas.microsoft.com/office/drawing/2016/5/9/chartex" xmlns:cx4="http://schemas.microsoft.com/office/drawing/2016/5/10/chartex" xmlns:cx5="http://schemas.microsoft.com/office/drawing/2016/5/11/chartex" xmlns:cx6="http://schemas.microsoft.com/office/drawing/2016/5/12/chartex" xmlns:cx7="http://schemas.microsoft.com/office/drawing/2016/5/13/chartex" xmlns:cx8="http://schemas.microsoft.com/office/drawing/2016/5/14/chartex" xmlns:mc="http://schemas.openxmlformats.org/markup-compatibility/2006" xmlns:aink="http://schemas.microsoft.com/office/drawing/2016/ink" xmlns:am3d="http://schemas.microsoft.com/office/drawing/2017/model3d" xmlns:o="urn:schemas-microsoft-com:office:office" xmlns:oel="http://schemas.microsoft.com/office/2019/extlst" xmlns:r="http://schemas.openxmlformats.org/officeDocument/2006/relationships" xmlns:m="http://schemas.openxmlformats.org/officeDocument/2006/math" xmlns:v="urn:schemas-microsoft-com:vml" xmlns:wp14="http://schemas.microsoft.com/office/word/2010/wordprocessingDrawing" xmlns:wp="http://schemas.openxmlformats.org/drawingml/2006/wordprocessingDrawing" xmlns:w10="urn:schemas-microsoft-com:office:word" xmlns:w="http://schemas.openxmlformats.org/wordprocessingml/2006/main" xmlns:w14="http://schemas.microsoft.com/office/word/2010/wordml" xmlns:w15="http://schemas.microsoft.com/office/word/2012/wordml" xmlns:w16cex="http://schemas.microsoft.com/office/word/2018/wordml/cex" xmlns:w16cid="http://schemas.microsoft.com/office/word/2016/wordml/cid" xmlns:w16="http://schemas.microsoft.com/office/word/2018/wordml" xmlns:w16du="http://schemas.microsoft.com/office/word/2023/wordml/word16du" xmlns:w16sdtdh="http://schemas.microsoft.com/office/word/2020/wordml/sdtdatahash" xmlns:w16sdtfl="http://schemas.microsoft.com/office/word/2024/wordml/sdtformatlock" xmlns:w16se="http://schemas.microsoft.com/office/word/2015/wordml/symex" xmlns:wpg="http://schemas.microsoft.com/office/word/2010/wordprocessingGroup" xmlns:wpi="http://schemas.microsoft.com/office/word/2010/wordprocessingInk" xmlns:wne="http://schemas.microsoft.com/office/word/2006/wordml" xmlns:wps="http://schemas.microsoft.com/office/word/2010/wordprocessingShape" mc:Ignorable="w14 w15 w16se w16cid w16 w16cex w16sdtdh w16sdtfl w16du wp14">
+  <w:p>
+    <w:pPr>
+      <w:pStyle w:val="Pieddepage"/>
+    </w:pPr>
+  </w:p>
+</w:ftr>
+</file>
+
+<file path=word/footer2.xml><?xml version="1.0" encoding="utf-8"?>
 <w:ftr xmlns:wpc="http://schemas.microsoft.com/office/word/2010/wordprocessingCanvas" xmlns:cx="http://schemas.microsoft.com/office/drawing/2014/chartex" xmlns:cx1="http://schemas.microsoft.com/office/drawing/2015/9/8/chartex" xmlns:cx2="http://schemas.microsoft.com/office/drawing/2015/10/21/chartex" xmlns:cx3="http://schemas.microsoft.com/office/drawing/2016/5/9/chartex" xmlns:cx4="http://schemas.microsoft.com/office/drawing/2016/5/10/chartex" xmlns:cx5="http://schemas.microsoft.com/office/drawing/2016/5/11/chartex" xmlns:cx6="http://schemas.microsoft.com/office/drawing/2016/5/12/chartex" xmlns:cx7="http://schemas.microsoft.com/office/drawing/2016/5/13/chartex" xmlns:cx8="http://schemas.microsoft.com/office/drawing/2016/5/14/chartex" xmlns:mc="http://schemas.openxmlformats.org/markup-compatibility/2006" xmlns:aink="http://schemas.microsoft.com/office/drawing/2016/ink" xmlns:am3d="http://schemas.microsoft.com/office/drawing/2017/model3d" xmlns:o="urn:schemas-microsoft-com:office:office" xmlns:oel="http://schemas.microsoft.com/office/2019/extlst" xmlns:r="http://schemas.openxmlformats.org/officeDocument/2006/relationships" xmlns:m="http://schemas.openxmlformats.org/officeDocument/2006/math" xmlns:v="urn:schemas-microsoft-com:vml" xmlns:wp14="http://schemas.microsoft.com/office/word/2010/wordprocessingDrawing" xmlns:wp="http://schemas.openxmlformats.org/drawingml/2006/wordprocessingDrawing" xmlns:w10="urn:schemas-microsoft-com:office:word" xmlns:w="http://schemas.openxmlformats.org/wordprocessingml/2006/main" xmlns:w14="http://schemas.microsoft.com/office/word/2010/wordml" xmlns:w15="http://schemas.microsoft.com/office/word/2012/wordml" xmlns:w16cex="http://schemas.microsoft.com/office/word/2018/wordml/cex" xmlns:w16cid="http://schemas.microsoft.com/office/word/2016/wordml/cid" xmlns:w16="http://schemas.microsoft.com/office/word/2018/wordml" xmlns:w16du="http://schemas.microsoft.com/office/word/2023/wordml/word16du" xmlns:w16sdtdh="http://schemas.microsoft.com/office/word/2020/wordml/sdtdatahash" xmlns:w16sdtfl="http://schemas.microsoft.com/office/word/2024/wordml/sdtformatlock" xmlns:w16se="http://schemas.microsoft.com/office/word/2015/wordml/symex" xmlns:wpg="http://schemas.microsoft.com/office/word/2010/wordprocessingGroup" xmlns:wpi="http://schemas.microsoft.com/office/word/2010/wordprocessingInk" xmlns:wne="http://schemas.microsoft.com/office/word/2006/wordml" xmlns:wps="http://schemas.microsoft.com/office/word/2010/wordprocessingShape" mc:Ignorable="w14 w15 w16se w16cid w16 w16cex w16sdtdh w16sdtfl w16du wp14">
   <w:tbl>
     <w:tblPr>
@@ -552,7 +564,7 @@
 </w:ftr>
 </file>
 
-<file path=word/footer2.xml><?xml version="1.0" encoding="utf-8"?>
+<file path=word/footer3.xml><?xml version="1.0" encoding="utf-8"?>
 <w:ftr xmlns:wpc="http://schemas.microsoft.com/office/word/2010/wordprocessingCanvas" xmlns:cx="http://schemas.microsoft.com/office/drawing/2014/chartex" xmlns:cx1="http://schemas.microsoft.com/office/drawing/2015/9/8/chartex" xmlns:cx2="http://schemas.microsoft.com/office/drawing/2015/10/21/chartex" xmlns:cx3="http://schemas.microsoft.com/office/drawing/2016/5/9/chartex" xmlns:cx4="http://schemas.microsoft.com/office/drawing/2016/5/10/chartex" xmlns:cx5="http://schemas.microsoft.com/office/drawing/2016/5/11/chartex" xmlns:cx6="http://schemas.microsoft.com/office/drawing/2016/5/12/chartex" xmlns:cx7="http://schemas.microsoft.com/office/drawing/2016/5/13/chartex" xmlns:cx8="http://schemas.microsoft.com/office/drawing/2016/5/14/chartex" xmlns:mc="http://schemas.openxmlformats.org/markup-compatibility/2006" xmlns:aink="http://schemas.microsoft.com/office/drawing/2016/ink" xmlns:am3d="http://schemas.microsoft.com/office/drawing/2017/model3d" xmlns:o="urn:schemas-microsoft-com:office:office" xmlns:oel="http://schemas.microsoft.com/office/2019/extlst" xmlns:r="http://schemas.openxmlformats.org/officeDocument/2006/relationships" xmlns:m="http://schemas.openxmlformats.org/officeDocument/2006/math" xmlns:v="urn:schemas-microsoft-com:vml" xmlns:wp14="http://schemas.microsoft.com/office/word/2010/wordprocessingDrawing" xmlns:wp="http://schemas.openxmlformats.org/drawingml/2006/wordprocessingDrawing" xmlns:w10="urn:schemas-microsoft-com:office:word" xmlns:w="http://schemas.openxmlformats.org/wordprocessingml/2006/main" xmlns:w14="http://schemas.microsoft.com/office/word/2010/wordml" xmlns:w15="http://schemas.microsoft.com/office/word/2012/wordml" xmlns:w16cex="http://schemas.microsoft.com/office/word/2018/wordml/cex" xmlns:w16cid="http://schemas.microsoft.com/office/word/2016/wordml/cid" xmlns:w16="http://schemas.microsoft.com/office/word/2018/wordml" xmlns:w16du="http://schemas.microsoft.com/office/word/2023/wordml/word16du" xmlns:w16sdtdh="http://schemas.microsoft.com/office/word/2020/wordml/sdtdatahash" xmlns:w16sdtfl="http://schemas.microsoft.com/office/word/2024/wordml/sdtformatlock" xmlns:w16se="http://schemas.microsoft.com/office/word/2015/wordml/symex" xmlns:wpg="http://schemas.microsoft.com/office/word/2010/wordprocessingGroup" xmlns:wpi="http://schemas.microsoft.com/office/word/2010/wordprocessingInk" xmlns:wne="http://schemas.microsoft.com/office/word/2006/wordml" xmlns:wps="http://schemas.microsoft.com/office/word/2010/wordprocessingShape" mc:Ignorable="w14 w15 w16se w16cid w16 w16cex w16sdtdh w16sdtfl w16du wp14">
   <w:tbl>
     <w:tblPr>
@@ -848,112 +860,19 @@
   <w:p>
     <w:pPr>
       <w:pStyle w:val="En-tte"/>
-      <w:rPr>
-        <w:noProof/>
-        <w:color w:val="CF022B"/>
-      </w:rPr>
     </w:pPr>
   </w:p>
+</w:hdr>
+</file>
+
+<file path=word/header2.xml><?xml version="1.0" encoding="utf-8"?>
+<w:hdr xmlns:wpc="http://schemas.microsoft.com/office/word/2010/wordprocessingCanvas" xmlns:cx="http://schemas.microsoft.com/office/drawing/2014/chartex" xmlns:cx1="http://schemas.microsoft.com/office/drawing/2015/9/8/chartex" xmlns:cx2="http://schemas.microsoft.com/office/drawing/2015/10/21/chartex" xmlns:cx3="http://schemas.microsoft.com/office/drawing/2016/5/9/chartex" xmlns:cx4="http://schemas.microsoft.com/office/drawing/2016/5/10/chartex" xmlns:cx5="http://schemas.microsoft.com/office/drawing/2016/5/11/chartex" xmlns:cx6="http://schemas.microsoft.com/office/drawing/2016/5/12/chartex" xmlns:cx7="http://schemas.microsoft.com/office/drawing/2016/5/13/chartex" xmlns:cx8="http://schemas.microsoft.com/office/drawing/2016/5/14/chartex" xmlns:mc="http://schemas.openxmlformats.org/markup-compatibility/2006" xmlns:aink="http://schemas.microsoft.com/office/drawing/2016/ink" xmlns:am3d="http://schemas.microsoft.com/office/drawing/2017/model3d" xmlns:o="urn:schemas-microsoft-com:office:office" xmlns:oel="http://schemas.microsoft.com/office/2019/extlst" xmlns:r="http://schemas.openxmlformats.org/officeDocument/2006/relationships" xmlns:m="http://schemas.openxmlformats.org/officeDocument/2006/math" xmlns:v="urn:schemas-microsoft-com:vml" xmlns:wp14="http://schemas.microsoft.com/office/word/2010/wordprocessingDrawing" xmlns:wp="http://schemas.openxmlformats.org/drawingml/2006/wordprocessingDrawing" xmlns:w10="urn:schemas-microsoft-com:office:word" xmlns:w="http://schemas.openxmlformats.org/wordprocessingml/2006/main" xmlns:w14="http://schemas.microsoft.com/office/word/2010/wordml" xmlns:w15="http://schemas.microsoft.com/office/word/2012/wordml" xmlns:w16cex="http://schemas.microsoft.com/office/word/2018/wordml/cex" xmlns:w16cid="http://schemas.microsoft.com/office/word/2016/wordml/cid" xmlns:w16="http://schemas.microsoft.com/office/word/2018/wordml" xmlns:w16du="http://schemas.microsoft.com/office/word/2023/wordml/word16du" xmlns:w16sdtdh="http://schemas.microsoft.com/office/word/2020/wordml/sdtdatahash" xmlns:w16sdtfl="http://schemas.microsoft.com/office/word/2024/wordml/sdtformatlock" xmlns:w16se="http://schemas.microsoft.com/office/word/2015/wordml/symex" xmlns:wpg="http://schemas.microsoft.com/office/word/2010/wordprocessingGroup" xmlns:wpi="http://schemas.microsoft.com/office/word/2010/wordprocessingInk" xmlns:wne="http://schemas.microsoft.com/office/word/2006/wordml" xmlns:wps="http://schemas.microsoft.com/office/word/2010/wordprocessingShape" mc:Ignorable="w14 w15 w16se w16cid w16 w16cex w16sdtdh w16sdtfl w16du wp14">
   <w:p/>
-  <w:tbl>
-    <w:tblPr>
-      <w:tblStyle w:val="Grilledutableau"/>
-      <w:tblW w:w="0" w:type="auto"/>
-      <w:tblBorders>
-        <w:top w:val="none" w:sz="0" w:space="0" w:color="auto"/>
-        <w:left w:val="none" w:sz="0" w:space="0" w:color="auto"/>
-        <w:right w:val="none" w:sz="0" w:space="0" w:color="auto"/>
-        <w:insideH w:val="none" w:sz="0" w:space="0" w:color="auto"/>
-        <w:insideV w:val="none" w:sz="0" w:space="0" w:color="auto"/>
-      </w:tblBorders>
-      <w:tblCellMar>
-        <w:top w:w="57" w:type="dxa"/>
-        <w:left w:w="0" w:type="dxa"/>
-        <w:bottom w:w="85" w:type="dxa"/>
-        <w:right w:w="0" w:type="dxa"/>
-      </w:tblCellMar>
-      <w:tblLook w:val="04A0" w:firstRow="1" w:lastRow="0" w:firstColumn="1" w:lastColumn="0" w:noHBand="0" w:noVBand="1"/>
-    </w:tblPr>
-    <w:tblGrid>
-      <w:gridCol w:w="9628"/>
-    </w:tblGrid>
-    <w:tr>
-      <w:tc>
-        <w:tcPr>
-          <w:tcW w:w="9628" w:type="dxa"/>
-          <w:tcBorders>
-            <w:bottom w:val="nil"/>
-          </w:tcBorders>
-        </w:tcPr>
-        <w:p>
-          <w:pPr>
-            <w:pStyle w:val="En-tte"/>
-            <w:rPr>
-              <w:b/>
-              <w:bCs/>
-              <w:noProof/>
-              <w:color w:val="000000" w:themeColor="text1"/>
-            </w:rPr>
-          </w:pPr>
-          <w:r>
-            <w:rPr>
-              <w:b/>
-              <w:bCs/>
-              <w:noProof/>
-              <w:color w:val="000000" w:themeColor="text1"/>
-            </w:rPr>
-            <w:t>{{TITRE_PROFIL}}</w:t>
-          </w:r>
-        </w:p>
-      </w:tc>
-    </w:tr>
-    <w:tr>
-      <w:tc>
-        <w:tcPr>
-          <w:tcW w:w="9628" w:type="dxa"/>
-          <w:tcBorders>
-            <w:bottom w:val="single" w:sz="4" w:space="0" w:color="CF022B" w:themeColor="accent1"/>
-          </w:tcBorders>
-        </w:tcPr>
-        <w:p>
-          <w:pPr>
-            <w:spacing w:line="259" w:lineRule="auto"/>
-            <w:rPr>
-              <w:b/>
-              <w:bCs/>
-              <w:noProof/>
-              <w:color w:val="000000" w:themeColor="text1"/>
-              <w:sz w:val="16"/>
-            </w:rPr>
-          </w:pPr>
-          <w:r>
-            <w:rPr>
-              <w:b/>
-              <w:bCs/>
-              <w:noProof/>
-              <w:color w:val="000000" w:themeColor="text1"/>
-              <w:sz w:val="16"/>
-            </w:rPr>
-            <w:t>{{NOM_PRENOM}}</w:t>
-          </w:r>
-        </w:p>
-        <w:p>
-          <w:pPr>
-            <w:pStyle w:val="En-tte"/>
-            <w:rPr>
-              <w:noProof/>
-              <w:color w:val="000000" w:themeColor="text1"/>
-            </w:rPr>
-          </w:pPr>
-        </w:p>
-      </w:tc>
-    </w:tr>
-  </w:tbl>
   <w:p/>
 </w:hdr>
 </file>
 
-<file path=word/header2.xml><?xml version="1.0" encoding="utf-8"?>
+<file path=word/header3.xml><?xml version="1.0" encoding="utf-8"?>
 <w:hdr xmlns:wpc="http://schemas.microsoft.com/office/word/2010/wordprocessingCanvas" xmlns:cx="http://schemas.microsoft.com/office/drawing/2014/chartex" xmlns:cx1="http://schemas.microsoft.com/office/drawing/2015/9/8/chartex" xmlns:cx2="http://schemas.microsoft.com/office/drawing/2015/10/21/chartex" xmlns:cx3="http://schemas.microsoft.com/office/drawing/2016/5/9/chartex" xmlns:cx4="http://schemas.microsoft.com/office/drawing/2016/5/10/chartex" xmlns:cx5="http://schemas.microsoft.com/office/drawing/2016/5/11/chartex" xmlns:cx6="http://schemas.microsoft.com/office/drawing/2016/5/12/chartex" xmlns:cx7="http://schemas.microsoft.com/office/drawing/2016/5/13/chartex" xmlns:cx8="http://schemas.microsoft.com/office/drawing/2016/5/14/chartex" xmlns:mc="http://schemas.openxmlformats.org/markup-compatibility/2006" xmlns:aink="http://schemas.microsoft.com/office/drawing/2016/ink" xmlns:am3d="http://schemas.microsoft.com/office/drawing/2017/model3d" xmlns:o="urn:schemas-microsoft-com:office:office" xmlns:oel="http://schemas.microsoft.com/office/2019/extlst" xmlns:r="http://schemas.openxmlformats.org/officeDocument/2006/relationships" xmlns:m="http://schemas.openxmlformats.org/officeDocument/2006/math" xmlns:v="urn:schemas-microsoft-com:vml" xmlns:wp14="http://schemas.microsoft.com/office/word/2010/wordprocessingDrawing" xmlns:wp="http://schemas.openxmlformats.org/drawingml/2006/wordprocessingDrawing" xmlns:w10="urn:schemas-microsoft-com:office:word" xmlns:w="http://schemas.openxmlformats.org/wordprocessingml/2006/main" xmlns:w14="http://schemas.microsoft.com/office/word/2010/wordml" xmlns:w15="http://schemas.microsoft.com/office/word/2012/wordml" xmlns:w16cex="http://schemas.microsoft.com/office/word/2018/wordml/cex" xmlns:w16cid="http://schemas.microsoft.com/office/word/2016/wordml/cid" xmlns:w16="http://schemas.microsoft.com/office/word/2018/wordml" xmlns:w16du="http://schemas.microsoft.com/office/word/2023/wordml/word16du" xmlns:w16sdtdh="http://schemas.microsoft.com/office/word/2020/wordml/sdtdatahash" xmlns:w16sdtfl="http://schemas.microsoft.com/office/word/2024/wordml/sdtformatlock" xmlns:w16se="http://schemas.microsoft.com/office/word/2015/wordml/symex" xmlns:wpg="http://schemas.microsoft.com/office/word/2010/wordprocessingGroup" xmlns:wpi="http://schemas.microsoft.com/office/word/2010/wordprocessingInk" xmlns:wne="http://schemas.microsoft.com/office/word/2006/wordml" xmlns:wps="http://schemas.microsoft.com/office/word/2010/wordprocessingShape" mc:Ignorable="w14 w15 w16se w16cid w16 w16cex w16sdtdh w16sdtfl w16du wp14">
   <w:p>
     <w:pPr>
@@ -3224,6 +3143,17 @@
 </file>
 
 <file path=customXml/item1.xml><?xml version="1.0" encoding="utf-8"?>
+<p:properties xmlns:p="http://schemas.microsoft.com/office/2006/metadata/properties" xmlns:xsi="http://www.w3.org/2001/XMLSchema-instance" xmlns:pc="http://schemas.microsoft.com/office/infopath/2007/PartnerControls">
+  <documentManagement>
+    <lcf76f155ced4ddcb4097134ff3c332f xmlns="d1941525-34d1-4912-bd24-8b38af4b26ce">
+      <Terms xmlns="http://schemas.microsoft.com/office/infopath/2007/PartnerControls"/>
+    </lcf76f155ced4ddcb4097134ff3c332f>
+    <TaxCatchAll xmlns="fda08e73-feb4-4b50-88e7-a170b2d7008e" xsi:nil="true"/>
+  </documentManagement>
+</p:properties>
+</file>
+
+<file path=customXml/item2.xml><?xml version="1.0" encoding="utf-8"?>
 <ct:contentTypeSchema xmlns:ct="http://schemas.microsoft.com/office/2006/metadata/contentType" xmlns:ma="http://schemas.microsoft.com/office/2006/metadata/properties/metaAttributes" ct:_="" ma:_="" ma:contentTypeName="Document" ma:contentTypeID="0x010100EB04A92B1D0F764DA6DD4FCBAA4D5EFE" ma:contentTypeVersion="18" ma:contentTypeDescription="Crée un document." ma:contentTypeScope="" ma:versionID="7f268ad1a435842106105ab4521518b4">
   <xsd:schema xmlns:xsd="http://www.w3.org/2001/XMLSchema" xmlns:xs="http://www.w3.org/2001/XMLSchema" xmlns:p="http://schemas.microsoft.com/office/2006/metadata/properties" xmlns:ns2="d1941525-34d1-4912-bd24-8b38af4b26ce" xmlns:ns3="fda08e73-feb4-4b50-88e7-a170b2d7008e" targetNamespace="http://schemas.microsoft.com/office/2006/metadata/properties" ma:root="true" ma:fieldsID="e1fa6ec4c41dcd5c0ddbceae0090cb2e" ns2:_="" ns3:_="">
     <xsd:import namespace="d1941525-34d1-4912-bd24-8b38af4b26ce"/>
@@ -3472,22 +3402,7 @@
 </ct:contentTypeSchema>
 </file>
 
-<file path=customXml/item2.xml><?xml version="1.0" encoding="utf-8"?>
-<p:properties xmlns:p="http://schemas.microsoft.com/office/2006/metadata/properties" xmlns:xsi="http://www.w3.org/2001/XMLSchema-instance" xmlns:pc="http://schemas.microsoft.com/office/infopath/2007/PartnerControls">
-  <documentManagement>
-    <lcf76f155ced4ddcb4097134ff3c332f xmlns="d1941525-34d1-4912-bd24-8b38af4b26ce">
-      <Terms xmlns="http://schemas.microsoft.com/office/infopath/2007/PartnerControls"/>
-    </lcf76f155ced4ddcb4097134ff3c332f>
-    <TaxCatchAll xmlns="fda08e73-feb4-4b50-88e7-a170b2d7008e" xsi:nil="true"/>
-  </documentManagement>
-</p:properties>
-</file>
-
 <file path=customXml/item3.xml><?xml version="1.0" encoding="utf-8"?>
-<b:Sources xmlns:b="http://schemas.openxmlformats.org/officeDocument/2006/bibliography" xmlns="http://schemas.openxmlformats.org/officeDocument/2006/bibliography" SelectedStyle="/APASixthEditionOfficeOnline.xsl" StyleName="APA" Version="6"/>
-</file>
-
-<file path=customXml/item4.xml><?xml version="1.0" encoding="utf-8"?>
 <?mso-contentType ?>
 <FormTemplates xmlns="http://schemas.microsoft.com/sharepoint/v3/contenttype/forms">
   <Display>DocumentLibraryForm</Display>
@@ -3496,7 +3411,22 @@
 </FormTemplates>
 </file>
 
+<file path=customXml/item4.xml><?xml version="1.0" encoding="utf-8"?>
+<b:Sources xmlns:b="http://schemas.openxmlformats.org/officeDocument/2006/bibliography" xmlns="http://schemas.openxmlformats.org/officeDocument/2006/bibliography" SelectedStyle="/APASixthEditionOfficeOnline.xsl" StyleName="APA" Version="6"/>
+</file>
+
 <file path=customXml/itemProps1.xml><?xml version="1.0" encoding="utf-8"?>
+<ds:datastoreItem xmlns:ds="http://schemas.openxmlformats.org/officeDocument/2006/customXml" ds:itemID="{2218B854-0320-471D-AA04-6FE701B2A2E5}">
+  <ds:schemaRefs>
+    <ds:schemaRef ds:uri="http://schemas.microsoft.com/office/2006/metadata/properties"/>
+    <ds:schemaRef ds:uri="http://schemas.microsoft.com/office/infopath/2007/PartnerControls"/>
+    <ds:schemaRef ds:uri="d1941525-34d1-4912-bd24-8b38af4b26ce"/>
+    <ds:schemaRef ds:uri="fda08e73-feb4-4b50-88e7-a170b2d7008e"/>
+  </ds:schemaRefs>
+</ds:datastoreItem>
+</file>
+
+<file path=customXml/itemProps2.xml><?xml version="1.0" encoding="utf-8"?>
 <ds:datastoreItem xmlns:ds="http://schemas.openxmlformats.org/officeDocument/2006/customXml" ds:itemID="{458EA9E1-51FC-4481-AEC0-A6D4B4018889}">
   <ds:schemaRefs>
     <ds:schemaRef ds:uri="http://schemas.microsoft.com/office/2006/metadata/contentType"/>
@@ -3515,29 +3445,18 @@
 </ds:datastoreItem>
 </file>
 
-<file path=customXml/itemProps2.xml><?xml version="1.0" encoding="utf-8"?>
-<ds:datastoreItem xmlns:ds="http://schemas.openxmlformats.org/officeDocument/2006/customXml" ds:itemID="{2218B854-0320-471D-AA04-6FE701B2A2E5}">
+<file path=customXml/itemProps3.xml><?xml version="1.0" encoding="utf-8"?>
+<ds:datastoreItem xmlns:ds="http://schemas.openxmlformats.org/officeDocument/2006/customXml" ds:itemID="{6E211680-4D2A-47AE-BE73-8E76FB6013C3}">
   <ds:schemaRefs>
-    <ds:schemaRef ds:uri="http://schemas.microsoft.com/office/2006/metadata/properties"/>
-    <ds:schemaRef ds:uri="http://schemas.microsoft.com/office/infopath/2007/PartnerControls"/>
-    <ds:schemaRef ds:uri="d1941525-34d1-4912-bd24-8b38af4b26ce"/>
-    <ds:schemaRef ds:uri="fda08e73-feb4-4b50-88e7-a170b2d7008e"/>
+    <ds:schemaRef ds:uri="http://schemas.microsoft.com/sharepoint/v3/contenttype/forms"/>
   </ds:schemaRefs>
 </ds:datastoreItem>
 </file>
 
-<file path=customXml/itemProps3.xml><?xml version="1.0" encoding="utf-8"?>
+<file path=customXml/itemProps4.xml><?xml version="1.0" encoding="utf-8"?>
 <ds:datastoreItem xmlns:ds="http://schemas.openxmlformats.org/officeDocument/2006/customXml" ds:itemID="{A69BE5E9-37E5-3247-A6B8-EB2507A7A43C}">
   <ds:schemaRefs>
     <ds:schemaRef ds:uri="http://schemas.openxmlformats.org/officeDocument/2006/bibliography"/>
   </ds:schemaRefs>
 </ds:datastoreItem>
-</file>
-
-<file path=customXml/itemProps4.xml><?xml version="1.0" encoding="utf-8"?>
-<ds:datastoreItem xmlns:ds="http://schemas.openxmlformats.org/officeDocument/2006/customXml" ds:itemID="{6E211680-4D2A-47AE-BE73-8E76FB6013C3}">
-  <ds:schemaRefs>
-    <ds:schemaRef ds:uri="http://schemas.microsoft.com/sharepoint/v3/contenttype/forms"/>
-  </ds:schemaRefs>
-</ds:datastoreItem>
 </file>
</xml_diff>